<commit_message>
How to clone GIT branch added
</commit_message>
<xml_diff>
--- a/GIT-Guideline/Github.docx
+++ b/GIT-Guideline/Github.docx
@@ -210,6 +210,77 @@
           <w:sz w:val="28"/>
           <w:shd w:fill="auto" w:val="clear"/>
         </w:rPr>
+        <w:t xml:space="preserve">If you rename a repository new URL is created</w:t>
+      </w:r>
+    </w:p>
+    <w:p>
+      <w:pPr>
+        <w:spacing w:before="0" w:after="200" w:line="276"/>
+        <w:ind w:right="0" w:left="0" w:firstLine="0"/>
+        <w:jc w:val="left"/>
+        <w:rPr>
+          <w:rFonts w:ascii="Lucida Console" w:hAnsi="Lucida Console" w:cs="Lucida Console" w:eastAsia="Lucida Console"/>
+          <w:b/>
+          <w:color w:val="auto"/>
+          <w:spacing w:val="0"/>
+          <w:position w:val="0"/>
+          <w:sz w:val="28"/>
+          <w:shd w:fill="auto" w:val="clear"/>
+        </w:rPr>
+      </w:pPr>
+      <w:r>
+        <w:rPr>
+          <w:rFonts w:ascii="Lucida Console" w:hAnsi="Lucida Console" w:cs="Lucida Console" w:eastAsia="Lucida Console"/>
+          <w:b/>
+          <w:color w:val="auto"/>
+          <w:spacing w:val="0"/>
+          <w:position w:val="0"/>
+          <w:sz w:val="28"/>
+          <w:shd w:fill="auto" w:val="clear"/>
+        </w:rPr>
+        <w:t xml:space="preserve">git remote set-url origin </w:t>
+      </w:r>
+      <w:hyperlink xmlns:r="http://schemas.openxmlformats.org/officeDocument/2006/relationships" r:id="docRId1">
+        <w:r>
+          <w:rPr>
+            <w:rFonts w:ascii="Lucida Console" w:hAnsi="Lucida Console" w:cs="Lucida Console" w:eastAsia="Lucida Console"/>
+            <w:b/>
+            <w:color w:val="0000FF"/>
+            <w:spacing w:val="0"/>
+            <w:position w:val="0"/>
+            <w:sz w:val="28"/>
+            <w:u w:val="single"/>
+            <w:shd w:fill="auto" w:val="clear"/>
+          </w:rPr>
+          <w:t xml:space="preserve">https://github.com/TanzimIbthesam/GIT-Guideline</w:t>
+        </w:r>
+      </w:hyperlink>
+    </w:p>
+    <w:p>
+      <w:pPr>
+        <w:spacing w:before="0" w:after="200" w:line="276"/>
+        <w:ind w:right="0" w:left="0" w:firstLine="0"/>
+        <w:jc w:val="left"/>
+        <w:rPr>
+          <w:rFonts w:ascii="Lucida Console" w:hAnsi="Lucida Console" w:cs="Lucida Console" w:eastAsia="Lucida Console"/>
+          <w:b/>
+          <w:color w:val="auto"/>
+          <w:spacing w:val="0"/>
+          <w:position w:val="0"/>
+          <w:sz w:val="28"/>
+          <w:shd w:fill="auto" w:val="clear"/>
+        </w:rPr>
+      </w:pPr>
+      <w:r>
+        <w:rPr>
+          <w:rFonts w:ascii="Lucida Console" w:hAnsi="Lucida Console" w:cs="Lucida Console" w:eastAsia="Lucida Console"/>
+          <w:b/>
+          <w:color w:val="auto"/>
+          <w:spacing w:val="0"/>
+          <w:position w:val="0"/>
+          <w:sz w:val="28"/>
+          <w:shd w:fill="auto" w:val="clear"/>
+        </w:rPr>
         <w:t xml:space="preserve">git push -u origin master</w:t>
       </w:r>
     </w:p>
@@ -323,7 +394,7 @@
         </w:rPr>
         <w:t xml:space="preserve">git clone </w:t>
       </w:r>
-      <w:hyperlink xmlns:r="http://schemas.openxmlformats.org/officeDocument/2006/relationships" r:id="docRId1">
+      <w:hyperlink xmlns:r="http://schemas.openxmlformats.org/officeDocument/2006/relationships" r:id="docRId2">
         <w:r>
           <w:rPr>
             <w:rFonts w:ascii="Lucida Console" w:hAnsi="Lucida Console" w:cs="Lucida Console" w:eastAsia="Lucida Console"/>
@@ -364,6 +435,149 @@
           <w:sz w:val="28"/>
           <w:shd w:fill="auto" w:val="clear"/>
         </w:rPr>
+        <w:t xml:space="preserve">To clone a branch in repo</w:t>
+      </w:r>
+    </w:p>
+    <w:p>
+      <w:pPr>
+        <w:spacing w:before="0" w:after="200" w:line="276"/>
+        <w:ind w:right="0" w:left="0" w:firstLine="0"/>
+        <w:jc w:val="left"/>
+        <w:rPr>
+          <w:rFonts w:ascii="Lucida Console" w:hAnsi="Lucida Console" w:cs="Lucida Console" w:eastAsia="Lucida Console"/>
+          <w:b/>
+          <w:color w:val="auto"/>
+          <w:spacing w:val="0"/>
+          <w:position w:val="0"/>
+          <w:sz w:val="28"/>
+          <w:shd w:fill="auto" w:val="clear"/>
+        </w:rPr>
+      </w:pPr>
+      <w:r>
+        <w:rPr>
+          <w:rFonts w:ascii="Lucida Console" w:hAnsi="Lucida Console" w:cs="Lucida Console" w:eastAsia="Lucida Console"/>
+          <w:b/>
+          <w:color w:val="auto"/>
+          <w:spacing w:val="0"/>
+          <w:position w:val="0"/>
+          <w:sz w:val="28"/>
+          <w:shd w:fill="auto" w:val="clear"/>
+        </w:rPr>
+        <w:t xml:space="preserve">git clone -b(name of branch) remote origin-https://github.com/TanzimIbthesam/Laravel-CMS</w:t>
+      </w:r>
+    </w:p>
+    <w:p>
+      <w:pPr>
+        <w:spacing w:before="0" w:after="200" w:line="276"/>
+        <w:ind w:right="0" w:left="0" w:firstLine="0"/>
+        <w:jc w:val="left"/>
+        <w:rPr>
+          <w:rFonts w:ascii="Lucida Console" w:hAnsi="Lucida Console" w:cs="Lucida Console" w:eastAsia="Lucida Console"/>
+          <w:b/>
+          <w:color w:val="auto"/>
+          <w:spacing w:val="0"/>
+          <w:position w:val="0"/>
+          <w:sz w:val="28"/>
+          <w:shd w:fill="auto" w:val="clear"/>
+        </w:rPr>
+      </w:pPr>
+    </w:p>
+    <w:p>
+      <w:pPr>
+        <w:spacing w:before="0" w:after="200" w:line="276"/>
+        <w:ind w:right="0" w:left="0" w:firstLine="0"/>
+        <w:jc w:val="left"/>
+        <w:rPr>
+          <w:rFonts w:ascii="Lucida Console" w:hAnsi="Lucida Console" w:cs="Lucida Console" w:eastAsia="Lucida Console"/>
+          <w:b/>
+          <w:color w:val="auto"/>
+          <w:spacing w:val="0"/>
+          <w:position w:val="0"/>
+          <w:sz w:val="28"/>
+          <w:shd w:fill="auto" w:val="clear"/>
+        </w:rPr>
+      </w:pPr>
+      <w:r>
+        <w:rPr>
+          <w:rFonts w:ascii="Lucida Console" w:hAnsi="Lucida Console" w:cs="Lucida Console" w:eastAsia="Lucida Console"/>
+          <w:b/>
+          <w:color w:val="auto"/>
+          <w:spacing w:val="0"/>
+          <w:position w:val="0"/>
+          <w:sz w:val="28"/>
+          <w:shd w:fill="auto" w:val="clear"/>
+        </w:rPr>
+        <w:t xml:space="preserve">git clone -b Section11 </w:t>
+      </w:r>
+      <w:hyperlink xmlns:r="http://schemas.openxmlformats.org/officeDocument/2006/relationships" r:id="docRId3">
+        <w:r>
+          <w:rPr>
+            <w:rFonts w:ascii="Lucida Console" w:hAnsi="Lucida Console" w:cs="Lucida Console" w:eastAsia="Lucida Console"/>
+            <w:b/>
+            <w:color w:val="0000FF"/>
+            <w:spacing w:val="0"/>
+            <w:position w:val="0"/>
+            <w:sz w:val="28"/>
+            <w:u w:val="single"/>
+            <w:shd w:fill="auto" w:val="clear"/>
+          </w:rPr>
+          <w:t xml:space="preserve">https://github.com/TanzimIbthesa</w:t>
+        </w:r>
+      </w:hyperlink>
+    </w:p>
+    <w:p>
+      <w:pPr>
+        <w:spacing w:before="0" w:after="200" w:line="276"/>
+        <w:ind w:right="0" w:left="0" w:firstLine="0"/>
+        <w:jc w:val="left"/>
+        <w:rPr>
+          <w:rFonts w:ascii="Lucida Console" w:hAnsi="Lucida Console" w:cs="Lucida Console" w:eastAsia="Lucida Console"/>
+          <w:b/>
+          <w:color w:val="auto"/>
+          <w:spacing w:val="0"/>
+          <w:position w:val="0"/>
+          <w:sz w:val="28"/>
+          <w:shd w:fill="auto" w:val="clear"/>
+        </w:rPr>
+      </w:pPr>
+      <w:r>
+        <w:rPr>
+          <w:rFonts w:ascii="Lucida Console" w:hAnsi="Lucida Console" w:cs="Lucida Console" w:eastAsia="Lucida Console"/>
+          <w:b/>
+          <w:color w:val="auto"/>
+          <w:spacing w:val="0"/>
+          <w:position w:val="0"/>
+          <w:sz w:val="28"/>
+          <w:shd w:fill="auto" w:val="clear"/>
+        </w:rPr>
+        <w:t xml:space="preserve">m/Laravel-CMS</w:t>
+      </w:r>
+    </w:p>
+    <w:p>
+      <w:pPr>
+        <w:spacing w:before="0" w:after="200" w:line="276"/>
+        <w:ind w:right="0" w:left="0" w:firstLine="0"/>
+        <w:jc w:val="left"/>
+        <w:rPr>
+          <w:rFonts w:ascii="Lucida Console" w:hAnsi="Lucida Console" w:cs="Lucida Console" w:eastAsia="Lucida Console"/>
+          <w:b/>
+          <w:color w:val="auto"/>
+          <w:spacing w:val="0"/>
+          <w:position w:val="0"/>
+          <w:sz w:val="28"/>
+          <w:shd w:fill="auto" w:val="clear"/>
+        </w:rPr>
+      </w:pPr>
+      <w:r>
+        <w:rPr>
+          <w:rFonts w:ascii="Lucida Console" w:hAnsi="Lucida Console" w:cs="Lucida Console" w:eastAsia="Lucida Console"/>
+          <w:b/>
+          <w:color w:val="auto"/>
+          <w:spacing w:val="0"/>
+          <w:position w:val="0"/>
+          <w:sz w:val="28"/>
+          <w:shd w:fill="auto" w:val="clear"/>
+        </w:rPr>
         <w:t xml:space="preserve">To push cloned file to a git repository online we need to write after making changes to commit</w:t>
       </w:r>
     </w:p>

</xml_diff>

<commit_message>
How to delete a branch from github added in notyes.docx file
</commit_message>
<xml_diff>
--- a/GIT-Guideline/Github.docx
+++ b/GIT-Guideline/Github.docx
@@ -481,6 +481,18 @@
           <w:shd w:fill="auto" w:val="clear"/>
         </w:rPr>
       </w:pPr>
+      <w:r>
+        <w:rPr>
+          <w:rFonts w:ascii="Lucida Console" w:hAnsi="Lucida Console" w:cs="Lucida Console" w:eastAsia="Lucida Console"/>
+          <w:b/>
+          <w:color w:val="auto"/>
+          <w:spacing w:val="0"/>
+          <w:position w:val="0"/>
+          <w:sz w:val="28"/>
+          <w:shd w:fill="auto" w:val="clear"/>
+        </w:rPr>
+        <w:t xml:space="preserve">Exact code</w:t>
+      </w:r>
     </w:p>
     <w:p>
       <w:pPr>
@@ -521,7 +533,33 @@
             <w:u w:val="single"/>
             <w:shd w:fill="auto" w:val="clear"/>
           </w:rPr>
-          <w:t xml:space="preserve">https://github.com/TanzimIbthesa</w:t>
+          <w:t xml:space="preserve">https://github.com/TanzimIbthesam</w:t>
+        </w:r>
+        <w:r>
+          <w:rPr>
+            <w:rFonts w:ascii="Lucida Console" w:hAnsi="Lucida Console" w:cs="Lucida Console" w:eastAsia="Lucida Console"/>
+            <w:b/>
+            <w:color w:val="0000FF"/>
+            <w:spacing w:val="0"/>
+            <w:position w:val="0"/>
+            <w:sz w:val="28"/>
+            <w:u w:val="single"/>
+            <w:shd w:fill="auto" w:val="clear"/>
+          </w:rPr>
+          <w:t xml:space="preserve"> HYPERLINK "https://github.com/TanzimIbthesam/Laravel-CMS"</w:t>
+        </w:r>
+        <w:r>
+          <w:rPr>
+            <w:rFonts w:ascii="Lucida Console" w:hAnsi="Lucida Console" w:cs="Lucida Console" w:eastAsia="Lucida Console"/>
+            <w:b/>
+            <w:color w:val="0000FF"/>
+            <w:spacing w:val="0"/>
+            <w:position w:val="0"/>
+            <w:sz w:val="28"/>
+            <w:u w:val="single"/>
+            <w:shd w:fill="auto" w:val="clear"/>
+          </w:rPr>
+          <w:t xml:space="preserve">/Laravel-CMS</w:t>
         </w:r>
       </w:hyperlink>
     </w:p>
@@ -550,8 +588,23 @@
           <w:sz w:val="28"/>
           <w:shd w:fill="auto" w:val="clear"/>
         </w:rPr>
-        <w:t xml:space="preserve">m/Laravel-CMS</w:t>
-      </w:r>
+        <w:t xml:space="preserve">git clone -b Section-12 </w:t>
+      </w:r>
+      <w:hyperlink xmlns:r="http://schemas.openxmlformats.org/officeDocument/2006/relationships" r:id="docRId4">
+        <w:r>
+          <w:rPr>
+            <w:rFonts w:ascii="Lucida Console" w:hAnsi="Lucida Console" w:cs="Lucida Console" w:eastAsia="Lucida Console"/>
+            <w:b/>
+            <w:color w:val="0000FF"/>
+            <w:spacing w:val="0"/>
+            <w:position w:val="0"/>
+            <w:sz w:val="28"/>
+            <w:u w:val="single"/>
+            <w:shd w:fill="auto" w:val="clear"/>
+          </w:rPr>
+          <w:t xml:space="preserve">https://github.com/TanzimIbthesam/Laravel-CMS</w:t>
+        </w:r>
+      </w:hyperlink>
     </w:p>
     <w:p>
       <w:pPr>
@@ -748,6 +801,62 @@
         </w:rPr>
         <w:t xml:space="preserve">git push origin index-html</w:t>
       </w:r>
+    </w:p>
+    <w:p>
+      <w:pPr>
+        <w:spacing w:before="0" w:after="200" w:line="276"/>
+        <w:ind w:right="0" w:left="0" w:firstLine="0"/>
+        <w:jc w:val="left"/>
+        <w:rPr>
+          <w:rFonts w:ascii="Lucida Console" w:hAnsi="Lucida Console" w:cs="Lucida Console" w:eastAsia="Lucida Console"/>
+          <w:b/>
+          <w:color w:val="auto"/>
+          <w:spacing w:val="0"/>
+          <w:position w:val="0"/>
+          <w:sz w:val="28"/>
+          <w:shd w:fill="auto" w:val="clear"/>
+        </w:rPr>
+      </w:pPr>
+      <w:r>
+        <w:rPr>
+          <w:rFonts w:ascii="Lucida Console" w:hAnsi="Lucida Console" w:cs="Lucida Console" w:eastAsia="Lucida Console"/>
+          <w:b/>
+          <w:color w:val="auto"/>
+          <w:spacing w:val="0"/>
+          <w:position w:val="0"/>
+          <w:sz w:val="28"/>
+          <w:shd w:fill="auto" w:val="clear"/>
+        </w:rPr>
+        <w:t xml:space="preserve">To delete a branch directly from github or origin-</w:t>
+      </w:r>
+      <w:r>
+        <w:rPr>
+          <w:rFonts w:ascii="Lucida Console" w:hAnsi="Lucida Console" w:cs="Lucida Console" w:eastAsia="Lucida Console"/>
+          <w:b/>
+          <w:color w:val="auto"/>
+          <w:spacing w:val="0"/>
+          <w:position w:val="0"/>
+          <w:sz w:val="28"/>
+          <w:shd w:fill="auto" w:val="clear"/>
+        </w:rPr>
+        <w:t xml:space="preserve">git push origin -d Lesson-7-ArrayMethods</w:t>
+      </w:r>
+    </w:p>
+    <w:p>
+      <w:pPr>
+        <w:spacing w:before="0" w:after="200" w:line="276"/>
+        <w:ind w:right="0" w:left="0" w:firstLine="0"/>
+        <w:jc w:val="left"/>
+        <w:rPr>
+          <w:rFonts w:ascii="Lucida Console" w:hAnsi="Lucida Console" w:cs="Lucida Console" w:eastAsia="Lucida Console"/>
+          <w:b/>
+          <w:color w:val="auto"/>
+          <w:spacing w:val="0"/>
+          <w:position w:val="0"/>
+          <w:sz w:val="28"/>
+          <w:shd w:fill="auto" w:val="clear"/>
+        </w:rPr>
+      </w:pPr>
     </w:p>
     <w:p>
       <w:pPr>

</xml_diff>